<commit_message>
modify wrong sentences in Lecture-6 of Section-3
</commit_message>
<xml_diff>
--- a/Section-3/Lecture-6.docx
+++ b/Section-3/Lecture-6.docx
@@ -1,6 +1,6 @@
 
 <file path=word/document.xml><?xml version="1.0" encoding="utf-8"?>
-<w:document xmlns:wpc="http://schemas.microsoft.com/office/word/2010/wordprocessingCanvas" xmlns:cx="http://schemas.microsoft.com/office/drawing/2014/chartex" xmlns:mc="http://schemas.openxmlformats.org/markup-compatibility/2006" xmlns:o="urn:schemas-microsoft-com:office:office" xmlns:r="http://schemas.openxmlformats.org/officeDocument/2006/relationships" xmlns:m="http://schemas.openxmlformats.org/officeDocument/2006/math" xmlns:v="urn:schemas-microsoft-com:vml" xmlns:wp14="http://schemas.microsoft.com/office/word/2010/wordprocessingDrawing" xmlns:wp="http://schemas.openxmlformats.org/drawingml/2006/wordprocessingDrawing" xmlns:w10="urn:schemas-microsoft-com:office:word" xmlns:w="http://schemas.openxmlformats.org/wordprocessingml/2006/main" xmlns:w14="http://schemas.microsoft.com/office/word/2010/wordml" xmlns:w15="http://schemas.microsoft.com/office/word/2012/wordml" xmlns:w16se="http://schemas.microsoft.com/office/word/2015/wordml/symex" xmlns:wpg="http://schemas.microsoft.com/office/word/2010/wordprocessingGroup" xmlns:wpi="http://schemas.microsoft.com/office/word/2010/wordprocessingInk" xmlns:wne="http://schemas.microsoft.com/office/word/2006/wordml" xmlns:wps="http://schemas.microsoft.com/office/word/2010/wordprocessingShape" mc:Ignorable="w14 w15 w16se wp14">
+<w:document xmlns:wpc="http://schemas.microsoft.com/office/word/2010/wordprocessingCanvas" xmlns:cx="http://schemas.microsoft.com/office/drawing/2014/chartex" xmlns:cx1="http://schemas.microsoft.com/office/drawing/2015/9/8/chartex" xmlns:cx2="http://schemas.microsoft.com/office/drawing/2015/10/21/chartex" xmlns:cx3="http://schemas.microsoft.com/office/drawing/2016/5/9/chartex" xmlns:cx4="http://schemas.microsoft.com/office/drawing/2016/5/10/chartex" xmlns:cx5="http://schemas.microsoft.com/office/drawing/2016/5/11/chartex" xmlns:cx6="http://schemas.microsoft.com/office/drawing/2016/5/12/chartex" xmlns:cx7="http://schemas.microsoft.com/office/drawing/2016/5/13/chartex" xmlns:cx8="http://schemas.microsoft.com/office/drawing/2016/5/14/chartex" xmlns:mc="http://schemas.openxmlformats.org/markup-compatibility/2006" xmlns:aink="http://schemas.microsoft.com/office/drawing/2016/ink" xmlns:am3d="http://schemas.microsoft.com/office/drawing/2017/model3d" xmlns:o="urn:schemas-microsoft-com:office:office" xmlns:r="http://schemas.openxmlformats.org/officeDocument/2006/relationships" xmlns:m="http://schemas.openxmlformats.org/officeDocument/2006/math" xmlns:v="urn:schemas-microsoft-com:vml" xmlns:wp14="http://schemas.microsoft.com/office/word/2010/wordprocessingDrawing" xmlns:wp="http://schemas.openxmlformats.org/drawingml/2006/wordprocessingDrawing" xmlns:w10="urn:schemas-microsoft-com:office:word" xmlns:w="http://schemas.openxmlformats.org/wordprocessingml/2006/main" xmlns:w14="http://schemas.microsoft.com/office/word/2010/wordml" xmlns:w15="http://schemas.microsoft.com/office/word/2012/wordml" xmlns:w16cid="http://schemas.microsoft.com/office/word/2016/wordml/cid" xmlns:w16se="http://schemas.microsoft.com/office/word/2015/wordml/symex" xmlns:wpg="http://schemas.microsoft.com/office/word/2010/wordprocessingGroup" xmlns:wpi="http://schemas.microsoft.com/office/word/2010/wordprocessingInk" xmlns:wne="http://schemas.microsoft.com/office/word/2006/wordml" xmlns:wps="http://schemas.microsoft.com/office/word/2010/wordprocessingShape" mc:Ignorable="w14 w15 w16se w16cid wp14">
   <w:body>
     <w:p>
       <w:pPr>
@@ -46,6 +46,7 @@
         </w:rPr>
         <w:t xml:space="preserve">də </w:t>
       </w:r>
+      <w:proofErr w:type="gramStart"/>
       <w:r>
         <w:rPr>
           <w:b/>
@@ -62,7 +63,17 @@
           <w:szCs w:val="32"/>
           <w:lang w:val="az-Latn-AZ"/>
         </w:rPr>
-        <w:t>(null value)</w:t>
+        <w:t>(</w:t>
+      </w:r>
+      <w:proofErr w:type="gramEnd"/>
+      <w:r>
+        <w:rPr>
+          <w:b/>
+          <w:sz w:val="32"/>
+          <w:szCs w:val="32"/>
+          <w:lang w:val="az-Latn-AZ"/>
+        </w:rPr>
+        <w:t>null value)</w:t>
       </w:r>
       <w:r>
         <w:rPr>
@@ -297,23 +308,13 @@
         </w:rPr>
         <w:t xml:space="preserve">, </w:t>
       </w:r>
-      <w:proofErr w:type="spellStart"/>
-      <w:r>
-        <w:rPr>
-          <w:b/>
-          <w:sz w:val="32"/>
-          <w:szCs w:val="32"/>
-        </w:rPr>
-        <w:t>comm</w:t>
-      </w:r>
-      <w:proofErr w:type="spellEnd"/>
-      <w:r>
-        <w:rPr>
-          <w:b/>
-          <w:sz w:val="32"/>
-          <w:szCs w:val="32"/>
-        </w:rPr>
-        <w:t xml:space="preserve"> </w:t>
+      <w:r>
+        <w:rPr>
+          <w:b/>
+          <w:sz w:val="32"/>
+          <w:szCs w:val="32"/>
+        </w:rPr>
+        <w:t xml:space="preserve">comm </w:t>
       </w:r>
       <w:proofErr w:type="spellStart"/>
       <w:r>
@@ -707,22 +708,6 @@
         </w:rPr>
         <w:t xml:space="preserve"> </w:t>
       </w:r>
-      <w:proofErr w:type="spellStart"/>
-      <w:r>
-        <w:rPr>
-          <w:sz w:val="32"/>
-          <w:szCs w:val="32"/>
-        </w:rPr>
-        <w:t>bir</w:t>
-      </w:r>
-      <w:proofErr w:type="spellEnd"/>
-      <w:r>
-        <w:rPr>
-          <w:sz w:val="32"/>
-          <w:szCs w:val="32"/>
-        </w:rPr>
-        <w:t xml:space="preserve"> növün </w:t>
-      </w:r>
       <w:r>
         <w:rPr>
           <w:b/>
@@ -732,6 +717,7 @@
         <w:t xml:space="preserve">NULL </w:t>
       </w:r>
       <w:proofErr w:type="spellStart"/>
+      <w:proofErr w:type="gramStart"/>
       <w:r>
         <w:rPr>
           <w:sz w:val="32"/>
@@ -747,6 +733,7 @@
         <w:t>Yəni</w:t>
       </w:r>
       <w:proofErr w:type="spellEnd"/>
+      <w:proofErr w:type="gramEnd"/>
       <w:r>
         <w:rPr>
           <w:sz w:val="32"/>
@@ -1015,7 +1002,15 @@
           <w:szCs w:val="32"/>
           <w:lang w:val="az-Latn-AZ"/>
         </w:rPr>
-        <w:t xml:space="preserve">deyildə onları </w:t>
+        <w:t>dəyərləri</w:t>
+      </w:r>
+      <w:r>
+        <w:rPr>
+          <w:sz w:val="32"/>
+          <w:szCs w:val="32"/>
+          <w:lang w:val="az-Latn-AZ"/>
+        </w:rPr>
+        <w:t xml:space="preserve"> </w:t>
       </w:r>
       <w:r>
         <w:rPr>
@@ -1066,7 +1061,7 @@
           <w:szCs w:val="32"/>
           <w:lang w:val="az-Latn-AZ"/>
         </w:rPr>
-        <w:t xml:space="preserve">funksiyası ilk olaraq aldığı argument hansı </w:t>
+        <w:t xml:space="preserve">funksiyası ilk olaraq aldığı argument hansı sütun ki, </w:t>
       </w:r>
       <w:r>
         <w:rPr>
@@ -1075,7 +1070,7 @@
           <w:lang w:val="az-Latn-AZ"/>
         </w:rPr>
         <w:lastRenderedPageBreak/>
-        <w:t xml:space="preserve">sütun ki, özündə </w:t>
+        <w:t xml:space="preserve">özündə </w:t>
       </w:r>
       <w:r>
         <w:rPr>
@@ -1219,6 +1214,14 @@
           <w:lang w:val="az-Latn-AZ"/>
         </w:rPr>
         <w:t>sütun-a</w:t>
+      </w:r>
+      <w:r>
+        <w:rPr>
+          <w:sz w:val="32"/>
+          <w:szCs w:val="32"/>
+          <w:lang w:val="az-Latn-AZ"/>
+        </w:rPr>
+        <w:t>,</w:t>
       </w:r>
       <w:r>
         <w:rPr>
@@ -1343,7 +1346,24 @@
           <w:szCs w:val="32"/>
           <w:lang w:val="az-Latn-AZ"/>
         </w:rPr>
-        <w:t xml:space="preserve">NULL-ı </w:t>
+        <w:t>NULL</w:t>
+      </w:r>
+      <w:r>
+        <w:rPr>
+          <w:sz w:val="32"/>
+          <w:szCs w:val="32"/>
+          <w:lang w:val="az-Latn-AZ"/>
+        </w:rPr>
+        <w:t>-ı</w:t>
+      </w:r>
+      <w:r>
+        <w:rPr>
+          <w:b/>
+          <w:sz w:val="32"/>
+          <w:szCs w:val="32"/>
+          <w:lang w:val="az-Latn-AZ"/>
+        </w:rPr>
+        <w:t xml:space="preserve"> </w:t>
       </w:r>
       <w:r>
         <w:rPr>
@@ -1633,13 +1653,23 @@
           <w:szCs w:val="32"/>
         </w:rPr>
       </w:pPr>
-      <w:r>
-        <w:rPr>
-          <w:b/>
-          <w:sz w:val="32"/>
-          <w:szCs w:val="32"/>
-        </w:rPr>
-        <w:t>NULLIF();</w:t>
+      <w:proofErr w:type="gramStart"/>
+      <w:r>
+        <w:rPr>
+          <w:b/>
+          <w:sz w:val="32"/>
+          <w:szCs w:val="32"/>
+        </w:rPr>
+        <w:t>NULLIF(</w:t>
+      </w:r>
+      <w:proofErr w:type="gramEnd"/>
+      <w:r>
+        <w:rPr>
+          <w:b/>
+          <w:sz w:val="32"/>
+          <w:szCs w:val="32"/>
+        </w:rPr>
+        <w:t>);</w:t>
       </w:r>
     </w:p>
     <w:p>
@@ -1727,7 +1757,39 @@
           <w:szCs w:val="21"/>
           <w:shd w:val="clear" w:color="auto" w:fill="FFFFFF"/>
         </w:rPr>
-        <w:t>NULLIF compares expr1 and expr2 . If they are equal, then the function returns null</w:t>
+        <w:t>NULLIF compares expr1 and expr</w:t>
+      </w:r>
+      <w:proofErr w:type="gramStart"/>
+      <w:r>
+        <w:rPr>
+          <w:rStyle w:val="Emphasis"/>
+          <w:rFonts w:ascii="Arial" w:hAnsi="Arial" w:cs="Arial"/>
+          <w:b/>
+          <w:bCs/>
+          <w:i w:val="0"/>
+          <w:iCs w:val="0"/>
+          <w:color w:val="5F6368"/>
+          <w:sz w:val="21"/>
+          <w:szCs w:val="21"/>
+          <w:shd w:val="clear" w:color="auto" w:fill="FFFFFF"/>
+        </w:rPr>
+        <w:t>2 .</w:t>
+      </w:r>
+      <w:proofErr w:type="gramEnd"/>
+      <w:r>
+        <w:rPr>
+          <w:rStyle w:val="Emphasis"/>
+          <w:rFonts w:ascii="Arial" w:hAnsi="Arial" w:cs="Arial"/>
+          <w:b/>
+          <w:bCs/>
+          <w:i w:val="0"/>
+          <w:iCs w:val="0"/>
+          <w:color w:val="5F6368"/>
+          <w:sz w:val="21"/>
+          <w:szCs w:val="21"/>
+          <w:shd w:val="clear" w:color="auto" w:fill="FFFFFF"/>
+        </w:rPr>
+        <w:t xml:space="preserve"> If they are equal, then the function returns null</w:t>
       </w:r>
       <w:r>
         <w:rPr>
@@ -1879,7 +1941,55 @@
           <w:sz w:val="32"/>
           <w:szCs w:val="32"/>
         </w:rPr>
-        <w:t xml:space="preserve"> olan query-də NULLIF() funksiyasının </w:t>
+        <w:t xml:space="preserve"> olan query-</w:t>
+      </w:r>
+      <w:proofErr w:type="spellStart"/>
+      <w:r>
+        <w:rPr>
+          <w:sz w:val="32"/>
+          <w:szCs w:val="32"/>
+        </w:rPr>
+        <w:t>də</w:t>
+      </w:r>
+      <w:proofErr w:type="spellEnd"/>
+      <w:r>
+        <w:rPr>
+          <w:sz w:val="32"/>
+          <w:szCs w:val="32"/>
+        </w:rPr>
+        <w:t xml:space="preserve"> </w:t>
+      </w:r>
+      <w:proofErr w:type="gramStart"/>
+      <w:r>
+        <w:rPr>
+          <w:sz w:val="32"/>
+          <w:szCs w:val="32"/>
+        </w:rPr>
+        <w:t>NULLIF(</w:t>
+      </w:r>
+      <w:proofErr w:type="gramEnd"/>
+      <w:r>
+        <w:rPr>
+          <w:sz w:val="32"/>
+          <w:szCs w:val="32"/>
+        </w:rPr>
+        <w:t xml:space="preserve">) </w:t>
+      </w:r>
+      <w:proofErr w:type="spellStart"/>
+      <w:r>
+        <w:rPr>
+          <w:sz w:val="32"/>
+          <w:szCs w:val="32"/>
+        </w:rPr>
+        <w:t>funksiyasının</w:t>
+      </w:r>
+      <w:proofErr w:type="spellEnd"/>
+      <w:r>
+        <w:rPr>
+          <w:sz w:val="32"/>
+          <w:szCs w:val="32"/>
+        </w:rPr>
+        <w:t xml:space="preserve"> </w:t>
       </w:r>
       <w:proofErr w:type="spellStart"/>
       <w:r>
@@ -2252,7 +2362,23 @@
           <w:szCs w:val="32"/>
           <w:lang w:val="az-Latn-AZ"/>
         </w:rPr>
-        <w:t xml:space="preserve">ilə bərabər olmayanların isə dəyərlərini </w:t>
+        <w:t>ilə</w:t>
+      </w:r>
+      <w:r>
+        <w:rPr>
+          <w:sz w:val="32"/>
+          <w:szCs w:val="32"/>
+          <w:lang w:val="az-Latn-AZ"/>
+        </w:rPr>
+        <w:t>,</w:t>
+      </w:r>
+      <w:r>
+        <w:rPr>
+          <w:sz w:val="32"/>
+          <w:szCs w:val="32"/>
+          <w:lang w:val="az-Latn-AZ"/>
+        </w:rPr>
+        <w:t xml:space="preserve"> bərabər olmayanların isə dəyərlərini </w:t>
       </w:r>
       <w:r>
         <w:rPr>
@@ -2284,7 +2410,6 @@
           <w:szCs w:val="32"/>
         </w:rPr>
       </w:pPr>
-      <w:bookmarkStart w:id="0" w:name="_GoBack"/>
       <w:r>
         <w:rPr>
           <w:noProof/>
@@ -2341,30 +2466,40 @@
           </wp:anchor>
         </w:drawing>
       </w:r>
+      <w:r>
+        <w:rPr>
+          <w:sz w:val="32"/>
+          <w:szCs w:val="32"/>
+        </w:rPr>
+        <w:t>H</w:t>
+      </w:r>
+      <w:r>
+        <w:rPr>
+          <w:sz w:val="32"/>
+          <w:szCs w:val="32"/>
+          <w:lang w:val="az-Latn-AZ"/>
+        </w:rPr>
+        <w:t xml:space="preserve">əmçinin biz aşağıdakı şəkildə olan query yazaraq belə bir use case ala bilərik ki, məsələn adlarının simvol uzunluğu 5-ə bərabər olan işçiləri </w:t>
+      </w:r>
+      <w:r>
+        <w:rPr>
+          <w:b/>
+          <w:sz w:val="32"/>
+          <w:szCs w:val="32"/>
+          <w:lang w:val="az-Latn-AZ"/>
+        </w:rPr>
+        <w:t xml:space="preserve">'We replace Length is a 5 into the null </w:t>
+      </w:r>
+      <w:bookmarkStart w:id="0" w:name="_GoBack"/>
       <w:bookmarkEnd w:id="0"/>
       <w:r>
         <w:rPr>
-          <w:sz w:val="32"/>
-          <w:szCs w:val="32"/>
-        </w:rPr>
-        <w:t>H</w:t>
-      </w:r>
-      <w:r>
-        <w:rPr>
-          <w:sz w:val="32"/>
-          <w:szCs w:val="32"/>
-          <w:lang w:val="az-Latn-AZ"/>
-        </w:rPr>
-        <w:t xml:space="preserve">əmçinin biz aşağıdakı şəkildə olan query yazaraq belə bir use case ala bilərik ki, məsələn adlarının simvol uzunluğu 5-ə bərabər olan işçiləri </w:t>
-      </w:r>
-      <w:r>
-        <w:rPr>
-          <w:b/>
-          <w:sz w:val="32"/>
-          <w:szCs w:val="32"/>
-          <w:lang w:val="az-Latn-AZ"/>
-        </w:rPr>
-        <w:t>'We replace Length is a 5 into the null value'</w:t>
+          <w:b/>
+          <w:sz w:val="32"/>
+          <w:szCs w:val="32"/>
+          <w:lang w:val="az-Latn-AZ"/>
+        </w:rPr>
+        <w:t>value'</w:t>
       </w:r>
       <w:r>
         <w:rPr>
@@ -2442,7 +2577,7 @@
 </file>
 
 <file path=word/numbering.xml><?xml version="1.0" encoding="utf-8"?>
-<w:numbering xmlns:wpc="http://schemas.microsoft.com/office/word/2010/wordprocessingCanvas" xmlns:cx="http://schemas.microsoft.com/office/drawing/2014/chartex" xmlns:mc="http://schemas.openxmlformats.org/markup-compatibility/2006" xmlns:o="urn:schemas-microsoft-com:office:office" xmlns:r="http://schemas.openxmlformats.org/officeDocument/2006/relationships" xmlns:m="http://schemas.openxmlformats.org/officeDocument/2006/math" xmlns:v="urn:schemas-microsoft-com:vml" xmlns:wp14="http://schemas.microsoft.com/office/word/2010/wordprocessingDrawing" xmlns:wp="http://schemas.openxmlformats.org/drawingml/2006/wordprocessingDrawing" xmlns:w10="urn:schemas-microsoft-com:office:word" xmlns:w="http://schemas.openxmlformats.org/wordprocessingml/2006/main" xmlns:w14="http://schemas.microsoft.com/office/word/2010/wordml" xmlns:w15="http://schemas.microsoft.com/office/word/2012/wordml" xmlns:w16se="http://schemas.microsoft.com/office/word/2015/wordml/symex" xmlns:wpg="http://schemas.microsoft.com/office/word/2010/wordprocessingGroup" xmlns:wpi="http://schemas.microsoft.com/office/word/2010/wordprocessingInk" xmlns:wne="http://schemas.microsoft.com/office/word/2006/wordml" xmlns:wps="http://schemas.microsoft.com/office/word/2010/wordprocessingShape" mc:Ignorable="w14 w15 w16se wp14">
+<w:numbering xmlns:wpc="http://schemas.microsoft.com/office/word/2010/wordprocessingCanvas" xmlns:cx="http://schemas.microsoft.com/office/drawing/2014/chartex" xmlns:cx1="http://schemas.microsoft.com/office/drawing/2015/9/8/chartex" xmlns:cx2="http://schemas.microsoft.com/office/drawing/2015/10/21/chartex" xmlns:cx3="http://schemas.microsoft.com/office/drawing/2016/5/9/chartex" xmlns:cx4="http://schemas.microsoft.com/office/drawing/2016/5/10/chartex" xmlns:cx5="http://schemas.microsoft.com/office/drawing/2016/5/11/chartex" xmlns:cx6="http://schemas.microsoft.com/office/drawing/2016/5/12/chartex" xmlns:cx7="http://schemas.microsoft.com/office/drawing/2016/5/13/chartex" xmlns:cx8="http://schemas.microsoft.com/office/drawing/2016/5/14/chartex" xmlns:mc="http://schemas.openxmlformats.org/markup-compatibility/2006" xmlns:aink="http://schemas.microsoft.com/office/drawing/2016/ink" xmlns:am3d="http://schemas.microsoft.com/office/drawing/2017/model3d" xmlns:o="urn:schemas-microsoft-com:office:office" xmlns:r="http://schemas.openxmlformats.org/officeDocument/2006/relationships" xmlns:m="http://schemas.openxmlformats.org/officeDocument/2006/math" xmlns:v="urn:schemas-microsoft-com:vml" xmlns:wp14="http://schemas.microsoft.com/office/word/2010/wordprocessingDrawing" xmlns:wp="http://schemas.openxmlformats.org/drawingml/2006/wordprocessingDrawing" xmlns:w10="urn:schemas-microsoft-com:office:word" xmlns:w="http://schemas.openxmlformats.org/wordprocessingml/2006/main" xmlns:w14="http://schemas.microsoft.com/office/word/2010/wordml" xmlns:w15="http://schemas.microsoft.com/office/word/2012/wordml" xmlns:w16cid="http://schemas.microsoft.com/office/word/2016/wordml/cid" xmlns:w16se="http://schemas.microsoft.com/office/word/2015/wordml/symex" xmlns:wpg="http://schemas.microsoft.com/office/word/2010/wordprocessingGroup" xmlns:wpi="http://schemas.microsoft.com/office/word/2010/wordprocessingInk" xmlns:wne="http://schemas.microsoft.com/office/word/2006/wordml" xmlns:wps="http://schemas.microsoft.com/office/word/2010/wordprocessingShape" mc:Ignorable="w14 w15 w16se w16cid wp14">
   <w:abstractNum w:abstractNumId="0" w15:restartNumberingAfterBreak="0">
     <w:nsid w:val="147B7409"/>
     <w:multiLevelType w:val="hybridMultilevel"/>
@@ -2803,7 +2938,7 @@
 </file>
 
 <file path=word/styles.xml><?xml version="1.0" encoding="utf-8"?>
-<w:styles xmlns:mc="http://schemas.openxmlformats.org/markup-compatibility/2006" xmlns:r="http://schemas.openxmlformats.org/officeDocument/2006/relationships" xmlns:w="http://schemas.openxmlformats.org/wordprocessingml/2006/main" xmlns:w14="http://schemas.microsoft.com/office/word/2010/wordml" xmlns:w15="http://schemas.microsoft.com/office/word/2012/wordml" xmlns:w16se="http://schemas.microsoft.com/office/word/2015/wordml/symex" mc:Ignorable="w14 w15 w16se">
+<w:styles xmlns:mc="http://schemas.openxmlformats.org/markup-compatibility/2006" xmlns:r="http://schemas.openxmlformats.org/officeDocument/2006/relationships" xmlns:w="http://schemas.openxmlformats.org/wordprocessingml/2006/main" xmlns:w14="http://schemas.microsoft.com/office/word/2010/wordml" xmlns:w15="http://schemas.microsoft.com/office/word/2012/wordml" xmlns:w16cid="http://schemas.microsoft.com/office/word/2016/wordml/cid" xmlns:w16se="http://schemas.microsoft.com/office/word/2015/wordml/symex" mc:Ignorable="w14 w15 w16se w16cid">
   <w:docDefaults>
     <w:rPrDefault>
       <w:rPr>
@@ -2819,7 +2954,7 @@
       </w:pPr>
     </w:pPrDefault>
   </w:docDefaults>
-  <w:latentStyles w:defLockedState="0" w:defUIPriority="99" w:defSemiHidden="0" w:defUnhideWhenUsed="0" w:defQFormat="0" w:count="371">
+  <w:latentStyles w:defLockedState="0" w:defUIPriority="99" w:defSemiHidden="0" w:defUnhideWhenUsed="0" w:defQFormat="0" w:count="375">
     <w:lsdException w:name="Normal" w:uiPriority="0" w:qFormat="1"/>
     <w:lsdException w:name="heading 1" w:uiPriority="9" w:qFormat="1"/>
     <w:lsdException w:name="heading 2" w:semiHidden="1" w:uiPriority="9" w:unhideWhenUsed="1" w:qFormat="1"/>
@@ -2925,7 +3060,6 @@
     <w:lsdException w:name="HTML Sample" w:semiHidden="1" w:unhideWhenUsed="1"/>
     <w:lsdException w:name="HTML Typewriter" w:semiHidden="1" w:unhideWhenUsed="1"/>
     <w:lsdException w:name="HTML Variable" w:semiHidden="1" w:unhideWhenUsed="1"/>
-    <w:lsdException w:name="Normal Table" w:semiHidden="1" w:unhideWhenUsed="1"/>
     <w:lsdException w:name="annotation subject" w:semiHidden="1" w:unhideWhenUsed="1"/>
     <w:lsdException w:name="No List" w:semiHidden="1" w:unhideWhenUsed="1"/>
     <w:lsdException w:name="Outline List 1" w:semiHidden="1" w:unhideWhenUsed="1"/>
@@ -2969,10 +3103,8 @@
     <w:lsdException w:name="Table Elegant" w:semiHidden="1" w:unhideWhenUsed="1"/>
     <w:lsdException w:name="Table Professional" w:semiHidden="1" w:unhideWhenUsed="1"/>
     <w:lsdException w:name="Table Subtle 1" w:semiHidden="1" w:unhideWhenUsed="1"/>
-    <w:lsdException w:name="Table Subtle 2" w:semiHidden="1" w:unhideWhenUsed="1"/>
     <w:lsdException w:name="Table Web 1" w:semiHidden="1" w:unhideWhenUsed="1"/>
     <w:lsdException w:name="Table Web 2" w:semiHidden="1" w:unhideWhenUsed="1"/>
-    <w:lsdException w:name="Table Web 3" w:semiHidden="1" w:unhideWhenUsed="1"/>
     <w:lsdException w:name="Balloon Text" w:semiHidden="1" w:unhideWhenUsed="1"/>
     <w:lsdException w:name="Table Grid" w:uiPriority="39"/>
     <w:lsdException w:name="Table Theme" w:semiHidden="1" w:unhideWhenUsed="1"/>
@@ -3191,6 +3323,10 @@
     <w:lsdException w:name="List Table 5 Dark Accent 6" w:uiPriority="50"/>
     <w:lsdException w:name="List Table 6 Colorful Accent 6" w:uiPriority="51"/>
     <w:lsdException w:name="List Table 7 Colorful Accent 6" w:uiPriority="52"/>
+    <w:lsdException w:name="Mention" w:semiHidden="1" w:unhideWhenUsed="1"/>
+    <w:lsdException w:name="Smart Hyperlink" w:semiHidden="1" w:unhideWhenUsed="1"/>
+    <w:lsdException w:name="Hashtag" w:semiHidden="1" w:unhideWhenUsed="1"/>
+    <w:lsdException w:name="Unresolved Mention" w:semiHidden="1" w:unhideWhenUsed="1"/>
   </w:latentStyles>
   <w:style w:type="paragraph" w:default="1" w:styleId="Normal">
     <w:name w:val="Normal"/>

</xml_diff>